<commit_message>
Created a safe point
</commit_message>
<xml_diff>
--- a/Data for data base.docx
+++ b/Data for data base.docx
@@ -25,7 +25,7 @@
           <w:szCs w:val="24"/>
           <w:lang w:eastAsia="fi-FI"/>
         </w:rPr>
-        <w:t>Building</w:t>
+        <w:t>Building Manager</w:t>
       </w:r>
       <w:r>
         <w:rPr>
@@ -47,7 +47,7 @@
           <w:szCs w:val="24"/>
           <w:lang w:eastAsia="fi-FI"/>
         </w:rPr>
-        <w:t>Manager</w:t>
+        <w:t>Contact</w:t>
       </w:r>
       <w:r>
         <w:rPr>
@@ -69,76 +69,50 @@
           <w:szCs w:val="24"/>
           <w:lang w:eastAsia="fi-FI"/>
         </w:rPr>
-        <w:t>Contact</w:t>
-      </w:r>
-      <w:r>
-        <w:rPr>
-          <w:rFonts w:ascii="Roboto" w:eastAsia="Times New Roman" w:hAnsi="Roboto" w:cs="Times New Roman"/>
-          <w:b/>
-          <w:bCs/>
-          <w:color w:val="333333"/>
-          <w:szCs w:val="24"/>
-          <w:lang w:eastAsia="fi-FI"/>
-        </w:rPr>
+        <w:t>Address</w:t>
+      </w:r>
+    </w:p>
+    <w:p>
+      <w:r>
+        <w:t xml:space="preserve">Name: </w:t>
+      </w:r>
+      <w:proofErr w:type="spellStart"/>
+      <w:r>
+        <w:t>Säde</w:t>
+      </w:r>
+      <w:proofErr w:type="spellEnd"/>
+      <w:r>
+        <w:t xml:space="preserve"> Korhonen</w:t>
+      </w:r>
+    </w:p>
+    <w:p>
+      <w:r>
+        <w:t>Tele. number:</w:t>
+      </w:r>
+      <w:r>
+        <w:t xml:space="preserve"> +1-202-555-01003</w:t>
+      </w:r>
+    </w:p>
+    <w:p>
+      <w:r>
+        <w:t>Mobile number:</w:t>
+      </w:r>
+      <w:r>
+        <w:t xml:space="preserve"> +1-202-555-01226</w:t>
+      </w:r>
+    </w:p>
+    <w:p>
+      <w:r>
+        <w:t>Email:</w:t>
+      </w:r>
+      <w:r>
         <w:t xml:space="preserve"> </w:t>
       </w:r>
-      <w:r>
-        <w:rPr>
-          <w:rFonts w:ascii="Roboto" w:eastAsia="Times New Roman" w:hAnsi="Roboto" w:cs="Times New Roman"/>
-          <w:b/>
-          <w:bCs/>
-          <w:color w:val="333333"/>
-          <w:szCs w:val="24"/>
-          <w:lang w:eastAsia="fi-FI"/>
-        </w:rPr>
-        <w:t>Address</w:t>
-      </w:r>
-    </w:p>
-    <w:p>
-      <w:r>
-        <w:t xml:space="preserve">Name: </w:t>
-      </w:r>
-      <w:proofErr w:type="spellStart"/>
-      <w:r>
-        <w:t>Säde</w:t>
-      </w:r>
-      <w:proofErr w:type="spellEnd"/>
-      <w:r>
-        <w:t xml:space="preserve"> Korhonen</w:t>
-      </w:r>
-    </w:p>
-    <w:p>
-      <w:r>
-        <w:t>Tele. number:</w:t>
-      </w:r>
-      <w:r>
-        <w:t xml:space="preserve"> </w:t>
-      </w:r>
-      <w:r>
-        <w:t>+1-202-555-01003</w:t>
-      </w:r>
-    </w:p>
-    <w:p>
-      <w:r>
-        <w:t>Mobile number:</w:t>
-      </w:r>
-      <w:r>
-        <w:t xml:space="preserve"> </w:t>
-      </w:r>
-      <w:r>
-        <w:t>+1-202-555-01226</w:t>
-      </w:r>
-    </w:p>
-    <w:p>
-      <w:r>
-        <w:t>Email:</w:t>
-      </w:r>
-      <w:r>
-        <w:t xml:space="preserve"> </w:t>
-      </w:r>
+      <w:proofErr w:type="gramStart"/>
       <w:r>
         <w:t>säde.korhonen@buildingmanager.com</w:t>
       </w:r>
+      <w:proofErr w:type="gramEnd"/>
     </w:p>
     <w:p>
       <w:r>
@@ -453,11 +427,99 @@
         <w:t>Description:</w:t>
       </w:r>
       <w:r>
-        <w:t xml:space="preserve"> </w:t>
-      </w:r>
-      <w:r>
-        <w:t>Ordinary: construction is that type of construction in which the exterior walls are of noncombustible materials and the interior building elements are of any material.</w:t>
-      </w:r>
+        <w:t xml:space="preserve"> Ordinary: construction is that type of construction in which the exterior walls are of noncombustible materials and the interior building elements are of any material.</w:t>
+      </w:r>
+    </w:p>
+    <w:p/>
+    <w:p/>
+    <w:p>
+      <w:pPr>
+        <w:rPr>
+          <w:rFonts w:ascii="Roboto" w:eastAsia="Times New Roman" w:hAnsi="Roboto" w:cs="Times New Roman"/>
+          <w:kern w:val="36"/>
+          <w:sz w:val="30"/>
+          <w:szCs w:val="30"/>
+          <w:lang w:eastAsia="fi-FI"/>
+        </w:rPr>
+      </w:pPr>
+      <w:r>
+        <w:rPr>
+          <w:rFonts w:ascii="Roboto" w:eastAsia="Times New Roman" w:hAnsi="Roboto" w:cs="Times New Roman"/>
+          <w:kern w:val="36"/>
+          <w:sz w:val="30"/>
+          <w:szCs w:val="30"/>
+          <w:lang w:eastAsia="fi-FI"/>
+        </w:rPr>
+        <w:br w:type="page"/>
+      </w:r>
+    </w:p>
+    <w:p>
+      <w:pPr>
+        <w:shd w:val="clear" w:color="auto" w:fill="FFFFFF"/>
+        <w:spacing w:after="300" w:line="240" w:lineRule="auto"/>
+        <w:outlineLvl w:val="0"/>
+        <w:rPr>
+          <w:rFonts w:ascii="Roboto" w:eastAsia="Times New Roman" w:hAnsi="Roboto" w:cs="Times New Roman"/>
+          <w:kern w:val="36"/>
+          <w:sz w:val="30"/>
+          <w:szCs w:val="30"/>
+          <w:lang w:eastAsia="fi-FI"/>
+        </w:rPr>
+      </w:pPr>
+      <w:r>
+        <w:rPr>
+          <w:rFonts w:ascii="Roboto" w:eastAsia="Times New Roman" w:hAnsi="Roboto" w:cs="Times New Roman"/>
+          <w:kern w:val="36"/>
+          <w:sz w:val="30"/>
+          <w:szCs w:val="30"/>
+          <w:lang w:eastAsia="fi-FI"/>
+        </w:rPr>
+        <w:lastRenderedPageBreak/>
+        <w:t>Fire hydrants</w:t>
+      </w:r>
+    </w:p>
+    <w:p>
+      <w:pPr>
+        <w:rPr>
+          <w:lang w:eastAsia="fi-FI"/>
+        </w:rPr>
+      </w:pPr>
+      <w:r>
+        <w:rPr>
+          <w:lang w:eastAsia="fi-FI"/>
+        </w:rPr>
+        <w:t xml:space="preserve">Source: </w:t>
+      </w:r>
+      <w:hyperlink r:id="rId5" w:history="1">
+        <w:r>
+          <w:rPr>
+            <w:rStyle w:val="Hyperlink"/>
+            <w:lang w:eastAsia="fi-FI"/>
+          </w:rPr>
+          <w:t>https://www.hydrants</w:t>
+        </w:r>
+        <w:r>
+          <w:rPr>
+            <w:rStyle w:val="Hyperlink"/>
+            <w:lang w:eastAsia="fi-FI"/>
+          </w:rPr>
+          <w:t>.</w:t>
+        </w:r>
+        <w:r>
+          <w:rPr>
+            <w:rStyle w:val="Hyperlink"/>
+            <w:lang w:eastAsia="fi-FI"/>
+          </w:rPr>
+          <w:t>online</w:t>
+        </w:r>
+      </w:hyperlink>
+    </w:p>
+    <w:p>
+      <w:pPr>
+        <w:rPr>
+          <w:lang w:eastAsia="fi-FI"/>
+        </w:rPr>
+      </w:pPr>
     </w:p>
     <w:p/>
     <w:sectPr>
@@ -1046,10 +1108,29 @@
       <w:szCs w:val="26"/>
     </w:rPr>
   </w:style>
+  <w:style w:type="paragraph" w:styleId="Heading3">
+    <w:name w:val="heading 3"/>
+    <w:basedOn w:val="Normal"/>
+    <w:link w:val="Heading3Char"/>
+    <w:uiPriority w:val="9"/>
+    <w:qFormat/>
+    <w:rsid w:val="00D0776E"/>
+    <w:pPr>
+      <w:spacing w:before="100" w:beforeAutospacing="1" w:after="100" w:afterAutospacing="1" w:line="240" w:lineRule="auto"/>
+      <w:outlineLvl w:val="2"/>
+    </w:pPr>
+    <w:rPr>
+      <w:rFonts w:eastAsia="Times New Roman" w:cs="Times New Roman"/>
+      <w:b/>
+      <w:bCs/>
+      <w:sz w:val="27"/>
+      <w:szCs w:val="27"/>
+      <w:lang w:val="fi-FI" w:eastAsia="fi-FI"/>
+    </w:rPr>
+  </w:style>
   <w:style w:type="character" w:default="1" w:styleId="DefaultParagraphFont">
     <w:name w:val="Default Paragraph Font"/>
     <w:uiPriority w:val="1"/>
-    <w:semiHidden/>
     <w:unhideWhenUsed/>
   </w:style>
   <w:style w:type="table" w:default="1" w:styleId="TableNormal">
@@ -1099,6 +1180,73 @@
       <w:sz w:val="24"/>
       <w:szCs w:val="26"/>
       <w:lang w:val="en-US"/>
+    </w:rPr>
+  </w:style>
+  <w:style w:type="character" w:customStyle="1" w:styleId="Heading3Char">
+    <w:name w:val="Heading 3 Char"/>
+    <w:basedOn w:val="DefaultParagraphFont"/>
+    <w:link w:val="Heading3"/>
+    <w:uiPriority w:val="9"/>
+    <w:rsid w:val="00D0776E"/>
+    <w:rPr>
+      <w:rFonts w:ascii="Times New Roman" w:eastAsia="Times New Roman" w:hAnsi="Times New Roman" w:cs="Times New Roman"/>
+      <w:b/>
+      <w:bCs/>
+      <w:sz w:val="27"/>
+      <w:szCs w:val="27"/>
+      <w:lang w:eastAsia="fi-FI"/>
+    </w:rPr>
+  </w:style>
+  <w:style w:type="character" w:styleId="Hyperlink">
+    <w:name w:val="Hyperlink"/>
+    <w:basedOn w:val="DefaultParagraphFont"/>
+    <w:uiPriority w:val="99"/>
+    <w:unhideWhenUsed/>
+    <w:rsid w:val="00D0776E"/>
+    <w:rPr>
+      <w:color w:val="0000FF"/>
+      <w:u w:val="single"/>
+    </w:rPr>
+  </w:style>
+  <w:style w:type="character" w:styleId="HTMLCite">
+    <w:name w:val="HTML Cite"/>
+    <w:basedOn w:val="DefaultParagraphFont"/>
+    <w:uiPriority w:val="99"/>
+    <w:semiHidden/>
+    <w:unhideWhenUsed/>
+    <w:rsid w:val="00D0776E"/>
+    <w:rPr>
+      <w:i/>
+      <w:iCs/>
+    </w:rPr>
+  </w:style>
+  <w:style w:type="character" w:customStyle="1" w:styleId="dyjrff">
+    <w:name w:val="dyjrff"/>
+    <w:basedOn w:val="DefaultParagraphFont"/>
+    <w:rsid w:val="00D0776E"/>
+  </w:style>
+  <w:style w:type="character" w:styleId="UnresolvedMention">
+    <w:name w:val="Unresolved Mention"/>
+    <w:basedOn w:val="DefaultParagraphFont"/>
+    <w:uiPriority w:val="99"/>
+    <w:semiHidden/>
+    <w:unhideWhenUsed/>
+    <w:rsid w:val="00A639E6"/>
+    <w:rPr>
+      <w:color w:val="605E5C"/>
+      <w:shd w:val="clear" w:color="auto" w:fill="E1DFDD"/>
+    </w:rPr>
+  </w:style>
+  <w:style w:type="character" w:styleId="FollowedHyperlink">
+    <w:name w:val="FollowedHyperlink"/>
+    <w:basedOn w:val="DefaultParagraphFont"/>
+    <w:uiPriority w:val="99"/>
+    <w:semiHidden/>
+    <w:unhideWhenUsed/>
+    <w:rsid w:val="00A639E6"/>
+    <w:rPr>
+      <w:color w:val="954F72" w:themeColor="followedHyperlink"/>
+      <w:u w:val="single"/>
     </w:rPr>
   </w:style>
 </w:styles>

</xml_diff>

<commit_message>
Data added to database
</commit_message>
<xml_diff>
--- a/Data for data base.docx
+++ b/Data for data base.docx
@@ -496,21 +496,7 @@
             <w:rStyle w:val="Hyperlink"/>
             <w:lang w:eastAsia="fi-FI"/>
           </w:rPr>
-          <w:t>https://www.hydrants</w:t>
-        </w:r>
-        <w:r>
-          <w:rPr>
-            <w:rStyle w:val="Hyperlink"/>
-            <w:lang w:eastAsia="fi-FI"/>
-          </w:rPr>
-          <w:t>.</w:t>
-        </w:r>
-        <w:r>
-          <w:rPr>
-            <w:rStyle w:val="Hyperlink"/>
-            <w:lang w:eastAsia="fi-FI"/>
-          </w:rPr>
-          <w:t>online</w:t>
+          <w:t>https://www.hydrants.online</w:t>
         </w:r>
       </w:hyperlink>
     </w:p>
@@ -520,6 +506,88 @@
           <w:lang w:eastAsia="fi-FI"/>
         </w:rPr>
       </w:pPr>
+    </w:p>
+    <w:p>
+      <w:pPr>
+        <w:rPr>
+          <w:rFonts w:ascii="Roboto" w:eastAsia="Times New Roman" w:hAnsi="Roboto" w:cs="Times New Roman"/>
+          <w:kern w:val="36"/>
+          <w:sz w:val="30"/>
+          <w:szCs w:val="30"/>
+          <w:lang w:eastAsia="fi-FI"/>
+        </w:rPr>
+      </w:pPr>
+      <w:r>
+        <w:rPr>
+          <w:rFonts w:ascii="Roboto" w:eastAsia="Times New Roman" w:hAnsi="Roboto" w:cs="Times New Roman"/>
+          <w:kern w:val="36"/>
+          <w:sz w:val="30"/>
+          <w:szCs w:val="30"/>
+          <w:lang w:eastAsia="fi-FI"/>
+        </w:rPr>
+        <w:t>Fire resistance rating of structural elements</w:t>
+      </w:r>
+    </w:p>
+    <w:p>
+      <w:pPr>
+        <w:rPr>
+          <w:noProof/>
+        </w:rPr>
+      </w:pPr>
+    </w:p>
+    <w:p>
+      <w:pPr>
+        <w:rPr>
+          <w:lang w:eastAsia="fi-FI"/>
+        </w:rPr>
+      </w:pPr>
+      <w:r>
+        <w:rPr>
+          <w:noProof/>
+        </w:rPr>
+        <w:drawing>
+          <wp:inline distT="0" distB="0" distL="0" distR="0" wp14:anchorId="6626F9C4" wp14:editId="49F6A5B5">
+            <wp:extent cx="5473700" cy="2626360"/>
+            <wp:effectExtent l="0" t="0" r="0" b="2540"/>
+            <wp:docPr id="1" name="Picture 1"/>
+            <wp:cNvGraphicFramePr>
+              <a:graphicFrameLocks xmlns:a="http://schemas.openxmlformats.org/drawingml/2006/main" noChangeAspect="1"/>
+            </wp:cNvGraphicFramePr>
+            <a:graphic xmlns:a="http://schemas.openxmlformats.org/drawingml/2006/main">
+              <a:graphicData uri="http://schemas.openxmlformats.org/drawingml/2006/picture">
+                <pic:pic xmlns:pic="http://schemas.openxmlformats.org/drawingml/2006/picture">
+                  <pic:nvPicPr>
+                    <pic:cNvPr id="1" name=""/>
+                    <pic:cNvPicPr/>
+                  </pic:nvPicPr>
+                  <pic:blipFill rotWithShape="1">
+                    <a:blip r:embed="rId6"/>
+                    <a:srcRect l="2880" t="5700" r="1618"/>
+                    <a:stretch/>
+                  </pic:blipFill>
+                  <pic:spPr bwMode="auto">
+                    <a:xfrm>
+                      <a:off x="0" y="0"/>
+                      <a:ext cx="5473700" cy="2626360"/>
+                    </a:xfrm>
+                    <a:prstGeom prst="rect">
+                      <a:avLst/>
+                    </a:prstGeom>
+                    <a:ln>
+                      <a:noFill/>
+                    </a:ln>
+                    <a:extLst>
+                      <a:ext uri="{53640926-AAD7-44D8-BBD7-CCE9431645EC}">
+                        <a14:shadowObscured xmlns:a14="http://schemas.microsoft.com/office/drawing/2010/main"/>
+                      </a:ext>
+                    </a:extLst>
+                  </pic:spPr>
+                </pic:pic>
+              </a:graphicData>
+            </a:graphic>
+          </wp:inline>
+        </w:drawing>
+      </w:r>
     </w:p>
     <w:p/>
     <w:sectPr>
@@ -1131,6 +1199,7 @@
   <w:style w:type="character" w:default="1" w:styleId="DefaultParagraphFont">
     <w:name w:val="Default Paragraph Font"/>
     <w:uiPriority w:val="1"/>
+    <w:semiHidden/>
     <w:unhideWhenUsed/>
   </w:style>
   <w:style w:type="table" w:default="1" w:styleId="TableNormal">

</xml_diff>